<commit_message>
Complete Project #2 Active Directory
</commit_message>
<xml_diff>
--- a/Project 2 Active Directory.docx
+++ b/Project 2 Active Directory.docx
@@ -8,8 +8,6 @@
           <w:b/>
         </w:rPr>
       </w:pPr>
-      <w:bookmarkStart w:id="0" w:name="_GoBack"/>
-      <w:bookmarkEnd w:id="0"/>
       <w:r>
         <w:rPr>
           <w:b/>
@@ -38,7 +36,21 @@
         <w:rPr>
           <w:b/>
         </w:rPr>
-        <w:t xml:space="preserve"> (Chp </w:t>
+        <w:t xml:space="preserve"> (</w:t>
+      </w:r>
+      <w:proofErr w:type="spellStart"/>
+      <w:r>
+        <w:rPr>
+          <w:b/>
+        </w:rPr>
+        <w:t>Chp</w:t>
+      </w:r>
+      <w:proofErr w:type="spellEnd"/>
+      <w:r>
+        <w:rPr>
+          <w:b/>
+        </w:rPr>
+        <w:t xml:space="preserve"> </w:t>
       </w:r>
       <w:r>
         <w:rPr>
@@ -55,7 +67,16 @@
     </w:p>
     <w:p>
       <w:r>
-        <w:t>What is Active Directory? ______________________________________________________________</w:t>
+        <w:t>What is Active Directory? _</w:t>
+      </w:r>
+      <w:r>
+        <w:rPr>
+          <w:u w:val="single"/>
+        </w:rPr>
+        <w:t>A user account and security database management system _</w:t>
+      </w:r>
+      <w:r>
+        <w:t>_____________</w:t>
       </w:r>
     </w:p>
     <w:p>
@@ -96,8 +117,8 @@
         <w:tblLook w:val="04A0" w:firstRow="1" w:lastRow="0" w:firstColumn="1" w:lastColumn="0" w:noHBand="0" w:noVBand="1"/>
       </w:tblPr>
       <w:tblGrid>
-        <w:gridCol w:w="2448"/>
-        <w:gridCol w:w="7128"/>
+        <w:gridCol w:w="2417"/>
+        <w:gridCol w:w="6933"/>
       </w:tblGrid>
       <w:tr>
         <w:tc>
@@ -142,14 +163,29 @@
           <w:tcPr>
             <w:tcW w:w="2448" w:type="dxa"/>
           </w:tcPr>
+          <w:p>
+            <w:r>
+              <w:t>Trees a</w:t>
+            </w:r>
+            <w:r>
+              <w:t>nd Forests</w:t>
+            </w:r>
+          </w:p>
           <w:p/>
-          <w:p/>
         </w:tc>
         <w:tc>
           <w:tcPr>
             <w:tcW w:w="7128" w:type="dxa"/>
           </w:tcPr>
-          <w:p/>
+          <w:p>
+            <w:r>
+              <w:t>Domain grouping. Trees: grouping of common DNS related domains.</w:t>
+            </w:r>
+            <w:r>
+              <w:br/>
+              <w:t>Forests: A collection of related domain trees</w:t>
+            </w:r>
+          </w:p>
         </w:tc>
       </w:tr>
       <w:tr>
@@ -157,14 +193,22 @@
           <w:tcPr>
             <w:tcW w:w="2448" w:type="dxa"/>
           </w:tcPr>
+          <w:p>
+            <w:r>
+              <w:t>Domain</w:t>
+            </w:r>
+          </w:p>
           <w:p/>
-          <w:p/>
         </w:tc>
         <w:tc>
           <w:tcPr>
             <w:tcW w:w="7128" w:type="dxa"/>
           </w:tcPr>
-          <w:p/>
+          <w:p>
+            <w:r>
+              <w:t>A set of defined network resources that share database and security policies</w:t>
+            </w:r>
+          </w:p>
         </w:tc>
       </w:tr>
       <w:tr>
@@ -172,14 +216,26 @@
           <w:tcPr>
             <w:tcW w:w="2448" w:type="dxa"/>
           </w:tcPr>
-          <w:p/>
-          <w:p/>
+          <w:p>
+            <w:r>
+              <w:t>Organizational Unit</w:t>
+            </w:r>
+          </w:p>
+          <w:p>
+            <w:r>
+              <w:t>(OU)</w:t>
+            </w:r>
+          </w:p>
         </w:tc>
         <w:tc>
           <w:tcPr>
             <w:tcW w:w="7128" w:type="dxa"/>
           </w:tcPr>
-          <w:p/>
+          <w:p>
+            <w:r>
+              <w:t>Organizes resources within a domain.</w:t>
+            </w:r>
+          </w:p>
         </w:tc>
       </w:tr>
       <w:tr>
@@ -187,14 +243,22 @@
           <w:tcPr>
             <w:tcW w:w="2448" w:type="dxa"/>
           </w:tcPr>
+          <w:p>
+            <w:r>
+              <w:t>Objects</w:t>
+            </w:r>
+          </w:p>
           <w:p/>
-          <w:p/>
         </w:tc>
         <w:tc>
           <w:tcPr>
             <w:tcW w:w="7128" w:type="dxa"/>
           </w:tcPr>
-          <w:p/>
+          <w:p>
+            <w:r>
+              <w:t>Resources within an AD structure.</w:t>
+            </w:r>
+          </w:p>
         </w:tc>
       </w:tr>
       <w:tr>
@@ -202,14 +266,22 @@
           <w:tcPr>
             <w:tcW w:w="2448" w:type="dxa"/>
           </w:tcPr>
+          <w:p>
+            <w:r>
+              <w:t>Generic Containers</w:t>
+            </w:r>
+          </w:p>
           <w:p/>
-          <w:p/>
         </w:tc>
         <w:tc>
           <w:tcPr>
             <w:tcW w:w="7128" w:type="dxa"/>
           </w:tcPr>
-          <w:p/>
+          <w:p>
+            <w:r>
+              <w:t>Simpler form of OUs, created by default and limited in scope.</w:t>
+            </w:r>
+          </w:p>
         </w:tc>
       </w:tr>
       <w:tr>
@@ -217,14 +289,22 @@
           <w:tcPr>
             <w:tcW w:w="2448" w:type="dxa"/>
           </w:tcPr>
+          <w:p>
+            <w:r>
+              <w:t>Domain Controller</w:t>
+            </w:r>
+          </w:p>
           <w:p/>
-          <w:p/>
         </w:tc>
         <w:tc>
           <w:tcPr>
             <w:tcW w:w="7128" w:type="dxa"/>
           </w:tcPr>
-          <w:p/>
+          <w:p>
+            <w:r>
+              <w:t>A host server for the active directory database</w:t>
+            </w:r>
+          </w:p>
         </w:tc>
       </w:tr>
       <w:tr>
@@ -235,13 +315,21 @@
           <w:tcPr>
             <w:tcW w:w="2448" w:type="dxa"/>
           </w:tcPr>
-          <w:p/>
+          <w:p>
+            <w:r>
+              <w:t>Global Catalog</w:t>
+            </w:r>
+          </w:p>
         </w:tc>
         <w:tc>
           <w:tcPr>
             <w:tcW w:w="7128" w:type="dxa"/>
           </w:tcPr>
-          <w:p/>
+          <w:p>
+            <w:r>
+              <w:t>A database that hosts partial replicas of all objects within a forest.</w:t>
+            </w:r>
+          </w:p>
         </w:tc>
       </w:tr>
     </w:tbl>
@@ -266,8 +354,8 @@
         <w:tblLook w:val="04A0" w:firstRow="1" w:lastRow="0" w:firstColumn="1" w:lastColumn="0" w:noHBand="0" w:noVBand="1"/>
       </w:tblPr>
       <w:tblGrid>
-        <w:gridCol w:w="2448"/>
-        <w:gridCol w:w="7128"/>
+        <w:gridCol w:w="2407"/>
+        <w:gridCol w:w="6943"/>
       </w:tblGrid>
       <w:tr>
         <w:tc>
@@ -315,13 +403,21 @@
           <w:tcPr>
             <w:tcW w:w="2448" w:type="dxa"/>
           </w:tcPr>
-          <w:p/>
+          <w:p>
+            <w:r>
+              <w:t>Stand alone</w:t>
+            </w:r>
+          </w:p>
         </w:tc>
         <w:tc>
           <w:tcPr>
             <w:tcW w:w="7128" w:type="dxa"/>
           </w:tcPr>
-          <w:p/>
+          <w:p>
+            <w:r>
+              <w:t>Independent hosts, communication handled by common network (internet), hosts not connected by LAN</w:t>
+            </w:r>
+          </w:p>
         </w:tc>
       </w:tr>
       <w:tr>
@@ -332,13 +428,21 @@
           <w:tcPr>
             <w:tcW w:w="2448" w:type="dxa"/>
           </w:tcPr>
-          <w:p/>
+          <w:p>
+            <w:r>
+              <w:t>Workgroup</w:t>
+            </w:r>
+          </w:p>
         </w:tc>
         <w:tc>
           <w:tcPr>
             <w:tcW w:w="7128" w:type="dxa"/>
           </w:tcPr>
-          <w:p/>
+          <w:p>
+            <w:r>
+              <w:t>Hosts lack a specified role, connected by LAN, Shared resources, security databases managed individually</w:t>
+            </w:r>
+          </w:p>
         </w:tc>
       </w:tr>
       <w:tr>
@@ -349,13 +453,21 @@
           <w:tcPr>
             <w:tcW w:w="2448" w:type="dxa"/>
           </w:tcPr>
-          <w:p/>
+          <w:p>
+            <w:r>
+              <w:t>Client-Server</w:t>
+            </w:r>
+          </w:p>
         </w:tc>
         <w:tc>
           <w:tcPr>
             <w:tcW w:w="7128" w:type="dxa"/>
           </w:tcPr>
-          <w:p/>
+          <w:p>
+            <w:r>
+              <w:t xml:space="preserve">Each host has a specific role (client, member server, domain controller), AD centric, hosts are OS limited for compatibility </w:t>
+            </w:r>
+          </w:p>
         </w:tc>
       </w:tr>
     </w:tbl>
@@ -367,7 +479,31 @@
     </w:p>
     <w:p>
       <w:r>
-        <w:t>____________________________________________________________________________________</w:t>
+        <w:rPr>
+          <w:u w:val="single"/>
+        </w:rPr>
+        <w:t xml:space="preserve">Workgroups lack a domain controller and centralized control </w:t>
+      </w:r>
+      <w:r>
+        <w:rPr>
+          <w:u w:val="single"/>
+        </w:rPr>
+        <w:t>structure.</w:t>
+      </w:r>
+      <w:r>
+        <w:rPr>
+          <w:u w:val="single"/>
+        </w:rPr>
+        <w:t xml:space="preserve"> </w:t>
+      </w:r>
+      <w:r>
+        <w:rPr>
+          <w:u w:val="single"/>
+        </w:rPr>
+        <w:t>_____</w:t>
+      </w:r>
+      <w:r>
+        <w:t>_____________________</w:t>
       </w:r>
     </w:p>
     <w:p>
@@ -382,6 +518,8 @@
         </w:rPr>
         <w:t>Fill-in the blanks:</w:t>
       </w:r>
+      <w:bookmarkStart w:id="0" w:name="_GoBack"/>
+      <w:bookmarkEnd w:id="0"/>
     </w:p>
     <w:p>
       <w:pPr>
@@ -391,13 +529,31 @@
         <w:t xml:space="preserve">Sites and Subnets represent the </w:t>
       </w:r>
       <w:r>
-        <w:t>_________________</w:t>
+        <w:t>_</w:t>
+      </w:r>
+      <w:r>
+        <w:rPr>
+          <w:u w:val="single"/>
+        </w:rPr>
+        <w:t>Physical</w:t>
+      </w:r>
+      <w:r>
+        <w:t>_________</w:t>
       </w:r>
       <w:r>
         <w:t xml:space="preserve"> layout of a network while Active Directory represents the </w:t>
       </w:r>
       <w:r>
-        <w:t>________________________</w:t>
+        <w:t>_</w:t>
+      </w:r>
+      <w:r>
+        <w:rPr>
+          <w:u w:val="single"/>
+        </w:rPr>
+        <w:t>Logical Layout</w:t>
+      </w:r>
+      <w:r>
+        <w:t>__________</w:t>
       </w:r>
       <w:r>
         <w:t xml:space="preserve"> of the network</w:t>
@@ -426,8 +582,8 @@
         <w:tblLook w:val="04A0" w:firstRow="1" w:lastRow="0" w:firstColumn="1" w:lastColumn="0" w:noHBand="0" w:noVBand="1"/>
       </w:tblPr>
       <w:tblGrid>
-        <w:gridCol w:w="2358"/>
-        <w:gridCol w:w="7218"/>
+        <w:gridCol w:w="2313"/>
+        <w:gridCol w:w="7037"/>
       </w:tblGrid>
       <w:tr>
         <w:trPr>
@@ -456,28 +612,29 @@
             <w:tcW w:w="7218" w:type="dxa"/>
           </w:tcPr>
           <w:p>
+            <w:r>
+              <w:t xml:space="preserve">A group of </w:t>
+            </w:r>
+            <w:r>
+              <w:t>networks connected with high-speed links.</w:t>
+            </w:r>
+          </w:p>
+        </w:tc>
+      </w:tr>
+      <w:tr>
+        <w:trPr>
+          <w:trHeight w:val="576"/>
+        </w:trPr>
+        <w:tc>
+          <w:tcPr>
+            <w:tcW w:w="2358" w:type="dxa"/>
+          </w:tcPr>
+          <w:p>
             <w:pPr>
               <w:rPr>
                 <w:b/>
               </w:rPr>
             </w:pPr>
-          </w:p>
-        </w:tc>
-      </w:tr>
-      <w:tr>
-        <w:trPr>
-          <w:trHeight w:val="576"/>
-        </w:trPr>
-        <w:tc>
-          <w:tcPr>
-            <w:tcW w:w="2358" w:type="dxa"/>
-          </w:tcPr>
-          <w:p>
-            <w:pPr>
-              <w:rPr>
-                <w:b/>
-              </w:rPr>
-            </w:pPr>
             <w:r>
               <w:rPr>
                 <w:b/>
@@ -498,11 +655,9 @@
             <w:tcW w:w="7218" w:type="dxa"/>
           </w:tcPr>
           <w:p>
-            <w:pPr>
-              <w:rPr>
-                <w:b/>
-              </w:rPr>
-            </w:pPr>
+            <w:r>
+              <w:t>A physical network segment.</w:t>
+            </w:r>
           </w:p>
         </w:tc>
       </w:tr>
@@ -544,6 +699,9 @@
       <w:r>
         <w:t xml:space="preserve"> </w:t>
       </w:r>
+      <w:r>
+        <w:t>Sites should mirror the physical layout</w:t>
+      </w:r>
     </w:p>
     <w:p>
       <w:pPr>
@@ -557,6 +715,9 @@
       <w:r>
         <w:t xml:space="preserve"> </w:t>
       </w:r>
+      <w:r>
+        <w:t>Sites direct local clients to resources</w:t>
+      </w:r>
     </w:p>
     <w:p>
       <w:pPr>
@@ -570,6 +731,9 @@
       <w:r>
         <w:t xml:space="preserve"> </w:t>
       </w:r>
+      <w:r>
+        <w:t>Sites manage AD replication between locations</w:t>
+      </w:r>
     </w:p>
     <w:p>
       <w:pPr>
@@ -583,6 +747,9 @@
       <w:r>
         <w:t xml:space="preserve"> </w:t>
       </w:r>
+      <w:r>
+        <w:t>AD Sites and Services identify network IDs and sites</w:t>
+      </w:r>
     </w:p>
     <w:p>
       <w:pPr>
@@ -593,11 +760,22 @@
         </w:numPr>
         <w:spacing w:line="480" w:lineRule="auto"/>
       </w:pPr>
+      <w:r>
+        <w:t>Site assignment is dynamic based on IP address and Subnet Mask</w:t>
+      </w:r>
     </w:p>
     <w:p/>
     <w:p>
       <w:r>
-        <w:t>Please upload your completed assignment in moodle to receive credit.</w:t>
+        <w:t xml:space="preserve">Please upload your completed assignment in </w:t>
+      </w:r>
+      <w:proofErr w:type="spellStart"/>
+      <w:r>
+        <w:t>moodle</w:t>
+      </w:r>
+      <w:proofErr w:type="spellEnd"/>
+      <w:r>
+        <w:t xml:space="preserve"> to receive credit.</w:t>
       </w:r>
     </w:p>
     <w:p/>
@@ -679,7 +857,7 @@
           <w:rPr>
             <w:noProof/>
           </w:rPr>
-          <w:t>1</w:t>
+          <w:t>2</w:t>
         </w:r>
         <w:r>
           <w:rPr>
@@ -739,7 +917,24 @@
       <w:tab/>
     </w:r>
     <w:r>
-      <w:t>NAME: _____________________________</w:t>
+      <w:t>NAME: _</w:t>
+    </w:r>
+    <w:r>
+      <w:rPr>
+        <w:u w:val="single"/>
+      </w:rPr>
+      <w:t xml:space="preserve">Evan </w:t>
+    </w:r>
+    <w:proofErr w:type="spellStart"/>
+    <w:r>
+      <w:rPr>
+        <w:u w:val="single"/>
+      </w:rPr>
+      <w:t>Schober</w:t>
+    </w:r>
+    <w:proofErr w:type="spellEnd"/>
+    <w:r>
+      <w:t>___________________</w:t>
     </w:r>
   </w:p>
   <w:p>

</xml_diff>